<commit_message>
Changed one instance of omega_bw to omega_b
</commit_message>
<xml_diff>
--- a/biquad_notch_filter/doc/damping_ratios.docx
+++ b/biquad_notch_filter/doc/damping_ratios.docx
@@ -1520,7 +1520,7 @@
               <w:rPr>
                 <w:rFonts w:ascii="Cambria Math" w:eastAsiaTheme="minorEastAsia" w:hAnsi="Cambria Math"/>
               </w:rPr>
-              <m:t>bw</m:t>
+              <m:t>b</m:t>
             </m:r>
           </m:sub>
         </m:sSub>
@@ -3580,13 +3580,7 @@
           <w:rPr>
             <w:rFonts w:ascii="Cambria Math" w:eastAsiaTheme="minorEastAsia" w:hAnsi="Cambria Math"/>
           </w:rPr>
-          <m:t>/2</m:t>
-        </m:r>
-        <m:r>
-          <w:rPr>
-            <w:rFonts w:ascii="Cambria Math" w:eastAsiaTheme="minorEastAsia" w:hAnsi="Cambria Math"/>
-          </w:rPr>
-          <m:t xml:space="preserve"> </m:t>
+          <m:t xml:space="preserve">/2 </m:t>
         </m:r>
       </m:oMath>
       <w:r>

</xml_diff>